<commit_message>
feat(tpm-2): add link to file with vue 2
</commit_message>
<xml_diff>
--- a/tpm/2/Fajarilhamrosi_tpm2.docx
+++ b/tpm/2/Fajarilhamrosi_tpm2.docx
@@ -7,11 +7,25 @@
         <w:t xml:space="preserve">Link repo </w:t>
       </w:r>
       <w:proofErr w:type="spellStart"/>
+      <w:r>
+        <w:t>github</w:t>
+      </w:r>
+      <w:proofErr w:type="spellEnd"/>
+      <w:r>
+        <w:t xml:space="preserve"> (</w:t>
+      </w:r>
+      <w:proofErr w:type="spellStart"/>
+      <w:r>
+        <w:t>vue</w:t>
+      </w:r>
+      <w:proofErr w:type="spellEnd"/>
+      <w:r>
+        <w:t xml:space="preserve"> 3</w:t>
+      </w:r>
       <w:proofErr w:type="gramStart"/>
       <w:r>
-        <w:t>github</w:t>
-      </w:r>
-      <w:proofErr w:type="spellEnd"/>
+        <w:t>)</w:t>
+      </w:r>
       <w:r>
         <w:t xml:space="preserve"> :</w:t>
       </w:r>
@@ -374,6 +388,31 @@
       </w:r>
     </w:p>
     <w:p/>
+    <w:p/>
+    <w:p>
+      <w:r>
+        <w:t xml:space="preserve">Link repo </w:t>
+      </w:r>
+      <w:proofErr w:type="spellStart"/>
+      <w:r>
+        <w:t>github</w:t>
+      </w:r>
+      <w:proofErr w:type="spellEnd"/>
+      <w:r>
+        <w:t xml:space="preserve"> (</w:t>
+      </w:r>
+      <w:proofErr w:type="spellStart"/>
+      <w:r>
+        <w:t>vue</w:t>
+      </w:r>
+      <w:proofErr w:type="spellEnd"/>
+      <w:r>
+        <w:t xml:space="preserve"> 2): </w:t>
+      </w:r>
+      <w:r>
+        <w:t>https://github.com/fajarrosi/spt-vue-js-prakerja/blob/latihan-materi-2/tpm/2/latihan-materi-2(vue-2)/index.html</w:t>
+      </w:r>
+    </w:p>
     <w:sectPr>
       <w:pgSz w:w="11906" w:h="16838"/>
       <w:pgMar w:top="1440" w:right="1440" w:bottom="1440" w:left="1440" w:header="708" w:footer="708" w:gutter="0"/>

</xml_diff>